<commit_message>
updates added new document types for generate documents improved several validations and error handling in company functions changes recruitment_agreement templates
</commit_message>
<xml_diff>
--- a/app/static/recruitment_agreement.docx
+++ b/app/static/recruitment_agreement.docx
@@ -375,7 +375,21 @@
         <w:rPr>
           <w:spacing w:val="-4"/>
         </w:rPr>
-        <w:t>{postal_code}},</w:t>
+        <w:t>{</w:t>
+      </w:r>
+      <w:proofErr w:type="spellStart"/>
+      <w:r>
+        <w:rPr>
+          <w:spacing w:val="-4"/>
+        </w:rPr>
+        <w:t>postal_code</w:t>
+      </w:r>
+      <w:proofErr w:type="spellEnd"/>
+      <w:r>
+        <w:rPr>
+          <w:spacing w:val="-4"/>
+        </w:rPr>
+        <w:t>}},</w:t>
       </w:r>
       <w:r>
         <w:rPr>
@@ -1464,10 +1478,12 @@
           <w:lang w:eastAsia="ja-JP"/>
         </w:rPr>
         <w:sectPr>
+          <w:footerReference w:type="default" r:id="rId8"/>
           <w:type w:val="continuous"/>
           <w:pgSz w:w="11910" w:h="16840"/>
-          <w:pgMar w:top="1320" w:right="1140" w:bottom="280" w:left="1220" w:header="720" w:footer="720" w:gutter="0"/>
+          <w:pgMar w:top="1034" w:right="1140" w:bottom="1432" w:left="1220" w:header="397" w:footer="990" w:gutter="0"/>
           <w:cols w:space="720"/>
+          <w:docGrid w:linePitch="299"/>
         </w:sectPr>
       </w:pPr>
     </w:p>
@@ -2925,7 +2941,7 @@
         <w:jc w:val="both"/>
         <w:sectPr>
           <w:pgSz w:w="11910" w:h="16840"/>
-          <w:pgMar w:top="1240" w:right="1140" w:bottom="280" w:left="1220" w:header="720" w:footer="720" w:gutter="0"/>
+          <w:pgMar w:top="938" w:right="1140" w:bottom="280" w:left="1220" w:header="720" w:footer="958" w:gutter="0"/>
           <w:cols w:space="720"/>
         </w:sectPr>
       </w:pPr>
@@ -3884,7 +3900,7 @@
         </w:rPr>
         <w:sectPr>
           <w:pgSz w:w="12240" w:h="15840"/>
-          <w:pgMar w:top="1400" w:right="1280" w:bottom="280" w:left="1340" w:header="720" w:footer="720" w:gutter="0"/>
+          <w:pgMar w:top="894" w:right="1280" w:bottom="280" w:left="1340" w:header="720" w:footer="1014" w:gutter="0"/>
           <w:cols w:space="720"/>
         </w:sectPr>
       </w:pPr>
@@ -5050,7 +5066,7 @@
         </w:rPr>
         <w:sectPr>
           <w:pgSz w:w="12240" w:h="15840"/>
-          <w:pgMar w:top="1360" w:right="1280" w:bottom="280" w:left="1340" w:header="720" w:footer="720" w:gutter="0"/>
+          <w:pgMar w:top="686" w:right="1280" w:bottom="280" w:left="1340" w:header="432" w:footer="1000" w:gutter="0"/>
           <w:cols w:space="720"/>
         </w:sectPr>
       </w:pPr>
@@ -7818,7 +7834,7 @@
         <w:jc w:val="both"/>
         <w:sectPr>
           <w:pgSz w:w="12240" w:h="15840"/>
-          <w:pgMar w:top="1400" w:right="1280" w:bottom="280" w:left="1340" w:header="720" w:footer="720" w:gutter="0"/>
+          <w:pgMar w:top="567" w:right="1280" w:bottom="280" w:left="1340" w:header="567" w:footer="1000" w:gutter="0"/>
           <w:cols w:space="720"/>
         </w:sectPr>
       </w:pPr>
@@ -8696,7 +8712,7 @@
         <w:jc w:val="both"/>
         <w:sectPr>
           <w:pgSz w:w="12240" w:h="15840"/>
-          <w:pgMar w:top="1400" w:right="1280" w:bottom="280" w:left="1340" w:header="720" w:footer="720" w:gutter="0"/>
+          <w:pgMar w:top="734" w:right="1280" w:bottom="280" w:left="1340" w:header="404" w:footer="958" w:gutter="0"/>
           <w:cols w:space="720"/>
         </w:sectPr>
       </w:pPr>
@@ -10016,8 +10032,15 @@
         <w:spacing w:before="2"/>
         <w:ind w:left="100"/>
         <w:rPr>
-          <w:lang w:eastAsia="ja-JP"/>
-        </w:rPr>
+          <w:spacing w:val="-10"/>
+          <w:lang w:eastAsia="ja-JP"/>
+        </w:rPr>
+        <w:sectPr>
+          <w:headerReference w:type="default" r:id="rId9"/>
+          <w:pgSz w:w="12240" w:h="15840"/>
+          <w:pgMar w:top="49" w:right="1280" w:bottom="280" w:left="1340" w:header="49" w:footer="1014" w:gutter="0"/>
+          <w:cols w:space="720"/>
+        </w:sectPr>
       </w:pPr>
       <w:r>
         <w:rPr>
@@ -10100,35 +10123,34 @@
     </w:p>
     <w:p>
       <w:pPr>
-        <w:rPr>
-          <w:lang w:eastAsia="ja-JP"/>
-        </w:rPr>
-      </w:pPr>
-    </w:p>
-    <w:p>
-      <w:pPr>
-        <w:rPr>
-          <w:lang w:eastAsia="ja-JP"/>
-        </w:rPr>
-      </w:pPr>
-    </w:p>
-    <w:p>
-      <w:pPr>
-        <w:rPr>
-          <w:lang w:eastAsia="ja-JP"/>
-        </w:rPr>
-      </w:pPr>
-    </w:p>
-    <w:p>
-      <w:pPr>
-        <w:rPr>
-          <w:lang w:eastAsia="ja-JP"/>
-        </w:rPr>
-      </w:pPr>
-    </w:p>
-    <w:p>
-      <w:pPr>
-        <w:rPr>
+        <w:tabs>
+          <w:tab w:val="left" w:pos="1434"/>
+          <w:tab w:val="left" w:pos="4250"/>
+        </w:tabs>
+        <w:spacing w:before="2"/>
+        <w:ind w:left="100"/>
+        <w:rPr>
+          <w:spacing w:val="-10"/>
+          <w:lang w:eastAsia="ja-JP"/>
+        </w:rPr>
+      </w:pPr>
+      <w:r>
+        <w:rPr>
+          <w:spacing w:val="-10"/>
+          <w:lang w:eastAsia="ja-JP"/>
+        </w:rPr>
+        <w:br w:type="page"/>
+      </w:r>
+    </w:p>
+    <w:p>
+      <w:pPr>
+        <w:tabs>
+          <w:tab w:val="left" w:pos="1434"/>
+          <w:tab w:val="left" w:pos="4250"/>
+        </w:tabs>
+        <w:spacing w:before="2"/>
+        <w:rPr>
+          <w:spacing w:val="-10"/>
           <w:lang w:eastAsia="ja-JP"/>
         </w:rPr>
       </w:pPr>
@@ -10245,8 +10267,11 @@
           <w:lang w:eastAsia="ja-JP"/>
         </w:rPr>
         <w:sectPr>
+          <w:headerReference w:type="default" r:id="rId10"/>
+          <w:footerReference w:type="default" r:id="rId11"/>
+          <w:type w:val="continuous"/>
           <w:pgSz w:w="12240" w:h="15840"/>
-          <w:pgMar w:top="1360" w:right="1280" w:bottom="280" w:left="1340" w:header="720" w:footer="720" w:gutter="0"/>
+          <w:pgMar w:top="1048" w:right="1280" w:bottom="280" w:left="1340" w:header="49" w:footer="1014" w:gutter="0"/>
           <w:cols w:space="720"/>
         </w:sectPr>
       </w:pPr>
@@ -10651,19 +10676,7 @@
               <w:rPr>
                 <w:spacing w:val="-2"/>
               </w:rPr>
-              <w:t>company</w:t>
-            </w:r>
-            <w:r>
-              <w:rPr>
-                <w:spacing w:val="-2"/>
-              </w:rPr>
-              <w:t>_rep_position</w:t>
-            </w:r>
-            <w:r>
-              <w:rPr>
-                <w:spacing w:val="-2"/>
-              </w:rPr>
-              <w:t>_en</w:t>
+              <w:t>company_rep_position_en</w:t>
             </w:r>
             <w:proofErr w:type="spellEnd"/>
             <w:r>
@@ -10738,7 +10751,7 @@
     <w:sectPr>
       <w:type w:val="continuous"/>
       <w:pgSz w:w="12240" w:h="15840"/>
-      <w:pgMar w:top="1320" w:right="1280" w:bottom="280" w:left="1340" w:header="720" w:footer="720" w:gutter="0"/>
+      <w:pgMar w:top="1048" w:right="1280" w:bottom="280" w:left="1340" w:header="720" w:footer="720" w:gutter="0"/>
       <w:cols w:num="2" w:space="720" w:equalWidth="0">
         <w:col w:w="4147" w:space="1154"/>
         <w:col w:w="4319"/>
@@ -10746,6 +10759,643 @@
     </w:sectPr>
   </w:body>
 </w:document>
+</file>
+
+<file path=word/endnotes.xml><?xml version="1.0" encoding="utf-8"?>
+<w:endnotes xmlns:wpc="http://schemas.microsoft.com/office/word/2010/wordprocessingCanvas" xmlns:cx="http://schemas.microsoft.com/office/drawing/2014/chartex" xmlns:cx1="http://schemas.microsoft.com/office/drawing/2015/9/8/chartex" xmlns:cx2="http://schemas.microsoft.com/office/drawing/2015/10/21/chartex" xmlns:cx3="http://schemas.microsoft.com/office/drawing/2016/5/9/chartex" xmlns:cx4="http://schemas.microsoft.com/office/drawing/2016/5/10/chartex" xmlns:cx5="http://schemas.microsoft.com/office/drawing/2016/5/11/chartex" xmlns:cx6="http://schemas.microsoft.com/office/drawing/2016/5/12/chartex" xmlns:cx7="http://schemas.microsoft.com/office/drawing/2016/5/13/chartex" xmlns:cx8="http://schemas.microsoft.com/office/drawing/2016/5/14/chartex" xmlns:mc="http://schemas.openxmlformats.org/markup-compatibility/2006" xmlns:aink="http://schemas.microsoft.com/office/drawing/2016/ink" xmlns:am3d="http://schemas.microsoft.com/office/drawing/2017/model3d" xmlns:o="urn:schemas-microsoft-com:office:office" xmlns:oel="http://schemas.microsoft.com/office/2019/extlst" xmlns:r="http://schemas.openxmlformats.org/officeDocument/2006/relationships" xmlns:m="http://schemas.openxmlformats.org/officeDocument/2006/math" xmlns:v="urn:schemas-microsoft-com:vml" xmlns:wp14="http://schemas.microsoft.com/office/word/2010/wordprocessingDrawing" xmlns:wp="http://schemas.openxmlformats.org/drawingml/2006/wordprocessingDrawing" xmlns:w10="urn:schemas-microsoft-com:office:word" xmlns:w="http://schemas.openxmlformats.org/wordprocessingml/2006/main" xmlns:w14="http://schemas.microsoft.com/office/word/2010/wordml" xmlns:w15="http://schemas.microsoft.com/office/word/2012/wordml" xmlns:w16cex="http://schemas.microsoft.com/office/word/2018/wordml/cex" xmlns:w16cid="http://schemas.microsoft.com/office/word/2016/wordml/cid" xmlns:w16="http://schemas.microsoft.com/office/word/2018/wordml" xmlns:w16du="http://schemas.microsoft.com/office/word/2023/wordml/word16du" xmlns:w16sdtdh="http://schemas.microsoft.com/office/word/2020/wordml/sdtdatahash" xmlns:w16se="http://schemas.microsoft.com/office/word/2015/wordml/symex" xmlns:wpg="http://schemas.microsoft.com/office/word/2010/wordprocessingGroup" xmlns:wpi="http://schemas.microsoft.com/office/word/2010/wordprocessingInk" xmlns:wne="http://schemas.microsoft.com/office/word/2006/wordml" xmlns:wps="http://schemas.microsoft.com/office/word/2010/wordprocessingShape" mc:Ignorable="w14 w15 w16se w16cid w16 w16cex w16sdtdh w16du wp14">
+  <w:endnote w:type="separator" w:id="-1">
+    <w:p>
+      <w:r>
+        <w:separator/>
+      </w:r>
+    </w:p>
+  </w:endnote>
+  <w:endnote w:type="continuationSeparator" w:id="0">
+    <w:p>
+      <w:r>
+        <w:continuationSeparator/>
+      </w:r>
+    </w:p>
+  </w:endnote>
+</w:endnotes>
+</file>
+
+<file path=word/footer1.xml><?xml version="1.0" encoding="utf-8"?>
+<w:ftr xmlns:wpc="http://schemas.microsoft.com/office/word/2010/wordprocessingCanvas" xmlns:cx="http://schemas.microsoft.com/office/drawing/2014/chartex" xmlns:cx1="http://schemas.microsoft.com/office/drawing/2015/9/8/chartex" xmlns:cx2="http://schemas.microsoft.com/office/drawing/2015/10/21/chartex" xmlns:cx3="http://schemas.microsoft.com/office/drawing/2016/5/9/chartex" xmlns:cx4="http://schemas.microsoft.com/office/drawing/2016/5/10/chartex" xmlns:cx5="http://schemas.microsoft.com/office/drawing/2016/5/11/chartex" xmlns:cx6="http://schemas.microsoft.com/office/drawing/2016/5/12/chartex" xmlns:cx7="http://schemas.microsoft.com/office/drawing/2016/5/13/chartex" xmlns:cx8="http://schemas.microsoft.com/office/drawing/2016/5/14/chartex" xmlns:mc="http://schemas.openxmlformats.org/markup-compatibility/2006" xmlns:aink="http://schemas.microsoft.com/office/drawing/2016/ink" xmlns:am3d="http://schemas.microsoft.com/office/drawing/2017/model3d" xmlns:o="urn:schemas-microsoft-com:office:office" xmlns:oel="http://schemas.microsoft.com/office/2019/extlst" xmlns:r="http://schemas.openxmlformats.org/officeDocument/2006/relationships" xmlns:m="http://schemas.openxmlformats.org/officeDocument/2006/math" xmlns:v="urn:schemas-microsoft-com:vml" xmlns:wp14="http://schemas.microsoft.com/office/word/2010/wordprocessingDrawing" xmlns:wp="http://schemas.openxmlformats.org/drawingml/2006/wordprocessingDrawing" xmlns:w10="urn:schemas-microsoft-com:office:word" xmlns:w="http://schemas.openxmlformats.org/wordprocessingml/2006/main" xmlns:w14="http://schemas.microsoft.com/office/word/2010/wordml" xmlns:w15="http://schemas.microsoft.com/office/word/2012/wordml" xmlns:w16cex="http://schemas.microsoft.com/office/word/2018/wordml/cex" xmlns:w16cid="http://schemas.microsoft.com/office/word/2016/wordml/cid" xmlns:w16="http://schemas.microsoft.com/office/word/2018/wordml" xmlns:w16du="http://schemas.microsoft.com/office/word/2023/wordml/word16du" xmlns:w16sdtdh="http://schemas.microsoft.com/office/word/2020/wordml/sdtdatahash" xmlns:w16se="http://schemas.microsoft.com/office/word/2015/wordml/symex" xmlns:wpg="http://schemas.microsoft.com/office/word/2010/wordprocessingGroup" xmlns:wpi="http://schemas.microsoft.com/office/word/2010/wordprocessingInk" xmlns:wne="http://schemas.microsoft.com/office/word/2006/wordml" xmlns:wps="http://schemas.microsoft.com/office/word/2010/wordprocessingShape" mc:Ignorable="w14 w15 w16se w16cid w16 w16cex w16sdtdh w16du wp14">
+  <w:p>
+    <w:pPr>
+      <w:pStyle w:val="Footer"/>
+    </w:pPr>
+    <w:r>
+      <w:rPr>
+        <w:noProof/>
+      </w:rPr>
+      <mc:AlternateContent>
+        <mc:Choice Requires="wps">
+          <w:drawing>
+            <wp:anchor distT="0" distB="0" distL="114300" distR="114300" simplePos="0" relativeHeight="251661312" behindDoc="0" locked="0" layoutInCell="1" allowOverlap="1" wp14:anchorId="230DA7F1" wp14:editId="46763315">
+              <wp:simplePos x="0" y="0"/>
+              <wp:positionH relativeFrom="column">
+                <wp:posOffset>3211146</wp:posOffset>
+              </wp:positionH>
+              <wp:positionV relativeFrom="paragraph">
+                <wp:posOffset>435659</wp:posOffset>
+              </wp:positionV>
+              <wp:extent cx="1938216" cy="0"/>
+              <wp:effectExtent l="0" t="0" r="5080" b="12700"/>
+              <wp:wrapNone/>
+              <wp:docPr id="45107552" name="Straight Connector 3"/>
+              <wp:cNvGraphicFramePr/>
+              <a:graphic xmlns:a="http://schemas.openxmlformats.org/drawingml/2006/main">
+                <a:graphicData uri="http://schemas.microsoft.com/office/word/2010/wordprocessingShape">
+                  <wps:wsp>
+                    <wps:cNvCnPr/>
+                    <wps:spPr>
+                      <a:xfrm>
+                        <a:off x="0" y="0"/>
+                        <a:ext cx="1938216" cy="0"/>
+                      </a:xfrm>
+                      <a:prstGeom prst="line">
+                        <a:avLst/>
+                      </a:prstGeom>
+                      <a:ln w="6350"/>
+                    </wps:spPr>
+                    <wps:style>
+                      <a:lnRef idx="1">
+                        <a:schemeClr val="dk1"/>
+                      </a:lnRef>
+                      <a:fillRef idx="0">
+                        <a:schemeClr val="dk1"/>
+                      </a:fillRef>
+                      <a:effectRef idx="0">
+                        <a:schemeClr val="dk1"/>
+                      </a:effectRef>
+                      <a:fontRef idx="minor">
+                        <a:schemeClr val="tx1"/>
+                      </a:fontRef>
+                    </wps:style>
+                    <wps:bodyPr/>
+                  </wps:wsp>
+                </a:graphicData>
+              </a:graphic>
+              <wp14:sizeRelH relativeFrom="margin">
+                <wp14:pctWidth>0</wp14:pctWidth>
+              </wp14:sizeRelH>
+            </wp:anchor>
+          </w:drawing>
+        </mc:Choice>
+        <mc:Fallback>
+          <w:pict>
+            <v:line w14:anchorId="036AA7F5" id="Straight Connector 3" o:spid="_x0000_s1026" style="position:absolute;z-index:251661312;visibility:visible;mso-wrap-style:square;mso-width-percent:0;mso-wrap-distance-left:9pt;mso-wrap-distance-top:0;mso-wrap-distance-right:9pt;mso-wrap-distance-bottom:0;mso-position-horizontal:absolute;mso-position-horizontal-relative:text;mso-position-vertical:absolute;mso-position-vertical-relative:text;mso-width-percent:0;mso-width-relative:margin" from="252.85pt,34.3pt" to="405.45pt,34.3pt" o:gfxdata="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" strokecolor="black [3040]" strokeweight=".5pt"/>
+          </w:pict>
+        </mc:Fallback>
+      </mc:AlternateContent>
+    </w:r>
+    <w:r>
+      <w:rPr>
+        <w:noProof/>
+      </w:rPr>
+      <mc:AlternateContent>
+        <mc:Choice Requires="wps">
+          <w:drawing>
+            <wp:anchor distT="0" distB="0" distL="114300" distR="114300" simplePos="0" relativeHeight="251659264" behindDoc="0" locked="0" layoutInCell="1" allowOverlap="1" wp14:anchorId="68F13BAA" wp14:editId="29B63505">
+              <wp:simplePos x="0" y="0"/>
+              <wp:positionH relativeFrom="column">
+                <wp:posOffset>-204178</wp:posOffset>
+              </wp:positionH>
+              <wp:positionV relativeFrom="paragraph">
+                <wp:posOffset>-166126</wp:posOffset>
+              </wp:positionV>
+              <wp:extent cx="2477477" cy="702945"/>
+              <wp:effectExtent l="0" t="0" r="12065" b="8255"/>
+              <wp:wrapNone/>
+              <wp:docPr id="1683656379" name="Rounded Rectangle 1"/>
+              <wp:cNvGraphicFramePr/>
+              <a:graphic xmlns:a="http://schemas.openxmlformats.org/drawingml/2006/main">
+                <a:graphicData uri="http://schemas.microsoft.com/office/word/2010/wordprocessingShape">
+                  <wps:wsp>
+                    <wps:cNvSpPr/>
+                    <wps:spPr>
+                      <a:xfrm>
+                        <a:off x="0" y="0"/>
+                        <a:ext cx="2477477" cy="702945"/>
+                      </a:xfrm>
+                      <a:prstGeom prst="roundRect">
+                        <a:avLst/>
+                      </a:prstGeom>
+                      <a:noFill/>
+                      <a:ln w="6350">
+                        <a:solidFill>
+                          <a:schemeClr val="tx1"/>
+                        </a:solidFill>
+                      </a:ln>
+                    </wps:spPr>
+                    <wps:style>
+                      <a:lnRef idx="2">
+                        <a:schemeClr val="dk1">
+                          <a:shade val="15000"/>
+                        </a:schemeClr>
+                      </a:lnRef>
+                      <a:fillRef idx="1">
+                        <a:schemeClr val="dk1"/>
+                      </a:fillRef>
+                      <a:effectRef idx="0">
+                        <a:schemeClr val="dk1"/>
+                      </a:effectRef>
+                      <a:fontRef idx="minor">
+                        <a:schemeClr val="lt1"/>
+                      </a:fontRef>
+                    </wps:style>
+                    <wps:txbx>
+                      <w:txbxContent>
+                        <w:p>
+                          <w:pPr>
+                            <w:rPr>
+                              <w:rFonts w:ascii="Hiragino Mincho ProN W3" w:eastAsia="Hiragino Mincho ProN W3" w:hAnsi="Hiragino Mincho ProN W3"/>
+                              <w:color w:val="000000" w:themeColor="text1"/>
+                              <w:sz w:val="20"/>
+                              <w:szCs w:val="20"/>
+                            </w:rPr>
+                          </w:pPr>
+                          <w:proofErr w:type="spellStart"/>
+                          <w:r>
+                            <w:rPr>
+                              <w:rFonts w:ascii="Hiragino Mincho ProN W3" w:eastAsia="Hiragino Mincho ProN W3" w:hAnsi="Hiragino Mincho ProN W3" w:cs="MS Gothic" w:hint="eastAsia"/>
+                              <w:color w:val="000000" w:themeColor="text1"/>
+                              <w:sz w:val="20"/>
+                              <w:szCs w:val="20"/>
+                            </w:rPr>
+                            <w:t>社判</w:t>
+                          </w:r>
+                          <w:proofErr w:type="spellEnd"/>
+                        </w:p>
+                      </w:txbxContent>
+                    </wps:txbx>
+                    <wps:bodyPr rot="0" spcFirstLastPara="0" vertOverflow="overflow" horzOverflow="overflow" vert="horz" wrap="square" lIns="91440" tIns="45720" rIns="91440" bIns="45720" numCol="1" spcCol="0" rtlCol="0" fromWordArt="0" anchor="t" anchorCtr="0" forceAA="0" compatLnSpc="1">
+                      <a:prstTxWarp prst="textNoShape">
+                        <a:avLst/>
+                      </a:prstTxWarp>
+                      <a:noAutofit/>
+                    </wps:bodyPr>
+                  </wps:wsp>
+                </a:graphicData>
+              </a:graphic>
+              <wp14:sizeRelH relativeFrom="margin">
+                <wp14:pctWidth>0</wp14:pctWidth>
+              </wp14:sizeRelH>
+              <wp14:sizeRelV relativeFrom="margin">
+                <wp14:pctHeight>0</wp14:pctHeight>
+              </wp14:sizeRelV>
+            </wp:anchor>
+          </w:drawing>
+        </mc:Choice>
+        <mc:Fallback>
+          <w:pict>
+            <v:roundrect w14:anchorId="68F13BAA" id="Rounded Rectangle 1" o:spid="_x0000_s1026" style="position:absolute;margin-left:-16.1pt;margin-top:-13.1pt;width:195.1pt;height:55.35pt;z-index:251659264;visibility:visible;mso-wrap-style:square;mso-width-percent:0;mso-height-percent:0;mso-wrap-distance-left:9pt;mso-wrap-distance-top:0;mso-wrap-distance-right:9pt;mso-wrap-distance-bottom:0;mso-position-horizontal:absolute;mso-position-horizontal-relative:text;mso-position-vertical:absolute;mso-position-vertical-relative:text;mso-width-percent:0;mso-height-percent:0;mso-width-relative:margin;mso-height-relative:margin;v-text-anchor:top" arcsize="10923f" o:gfxdata="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" filled="f" strokecolor="black [3213]" strokeweight=".5pt">
+              <v:textbox>
+                <w:txbxContent>
+                  <w:p>
+                    <w:pPr>
+                      <w:rPr>
+                        <w:rFonts w:ascii="Hiragino Mincho ProN W3" w:eastAsia="Hiragino Mincho ProN W3" w:hAnsi="Hiragino Mincho ProN W3"/>
+                        <w:color w:val="000000" w:themeColor="text1"/>
+                        <w:sz w:val="20"/>
+                        <w:szCs w:val="20"/>
+                      </w:rPr>
+                    </w:pPr>
+                    <w:proofErr w:type="spellStart"/>
+                    <w:r>
+                      <w:rPr>
+                        <w:rFonts w:ascii="Hiragino Mincho ProN W3" w:eastAsia="Hiragino Mincho ProN W3" w:hAnsi="Hiragino Mincho ProN W3" w:cs="MS Gothic" w:hint="eastAsia"/>
+                        <w:color w:val="000000" w:themeColor="text1"/>
+                        <w:sz w:val="20"/>
+                        <w:szCs w:val="20"/>
+                      </w:rPr>
+                      <w:t>社判</w:t>
+                    </w:r>
+                    <w:proofErr w:type="spellEnd"/>
+                  </w:p>
+                </w:txbxContent>
+              </v:textbox>
+            </v:roundrect>
+          </w:pict>
+        </mc:Fallback>
+      </mc:AlternateContent>
+    </w:r>
+    <w:r>
+      <w:rPr>
+        <w:noProof/>
+      </w:rPr>
+      <mc:AlternateContent>
+        <mc:Choice Requires="wps">
+          <w:drawing>
+            <wp:anchor distT="0" distB="0" distL="114300" distR="114300" simplePos="0" relativeHeight="251662336" behindDoc="0" locked="0" layoutInCell="1" allowOverlap="1" wp14:anchorId="763EA5AE" wp14:editId="1BBCA70C">
+              <wp:simplePos x="0" y="0"/>
+              <wp:positionH relativeFrom="column">
+                <wp:posOffset>3164254</wp:posOffset>
+              </wp:positionH>
+              <wp:positionV relativeFrom="paragraph">
+                <wp:posOffset>-150495</wp:posOffset>
+              </wp:positionV>
+              <wp:extent cx="1117600" cy="362438"/>
+              <wp:effectExtent l="0" t="0" r="0" b="0"/>
+              <wp:wrapNone/>
+              <wp:docPr id="9722522" name="Text Box 4"/>
+              <wp:cNvGraphicFramePr/>
+              <a:graphic xmlns:a="http://schemas.openxmlformats.org/drawingml/2006/main">
+                <a:graphicData uri="http://schemas.microsoft.com/office/word/2010/wordprocessingShape">
+                  <wps:wsp>
+                    <wps:cNvSpPr txBox="1"/>
+                    <wps:spPr>
+                      <a:xfrm>
+                        <a:off x="0" y="0"/>
+                        <a:ext cx="1117600" cy="362438"/>
+                      </a:xfrm>
+                      <a:prstGeom prst="rect">
+                        <a:avLst/>
+                      </a:prstGeom>
+                      <a:noFill/>
+                      <a:ln>
+                        <a:noFill/>
+                      </a:ln>
+                    </wps:spPr>
+                    <wps:style>
+                      <a:lnRef idx="2">
+                        <a:schemeClr val="dk1"/>
+                      </a:lnRef>
+                      <a:fillRef idx="1">
+                        <a:schemeClr val="lt1"/>
+                      </a:fillRef>
+                      <a:effectRef idx="0">
+                        <a:schemeClr val="dk1"/>
+                      </a:effectRef>
+                      <a:fontRef idx="minor">
+                        <a:schemeClr val="dk1"/>
+                      </a:fontRef>
+                    </wps:style>
+                    <wps:txbx>
+                      <w:txbxContent>
+                        <w:p>
+                          <w:pPr>
+                            <w:rPr>
+                              <w:rFonts w:ascii="Hiragino Mincho ProN W3" w:eastAsia="Hiragino Mincho ProN W3" w:hAnsi="Hiragino Mincho ProN W3"/>
+                              <w:color w:val="000000" w:themeColor="text1"/>
+                              <w:sz w:val="20"/>
+                              <w:szCs w:val="20"/>
+                            </w:rPr>
+                          </w:pPr>
+                          <w:proofErr w:type="spellStart"/>
+                          <w:r>
+                            <w:rPr>
+                              <w:rFonts w:ascii="Hiragino Mincho ProN W3" w:eastAsia="Hiragino Mincho ProN W3" w:hAnsi="Hiragino Mincho ProN W3" w:cs="MS Gothic" w:hint="eastAsia"/>
+                              <w:color w:val="000000" w:themeColor="text1"/>
+                              <w:sz w:val="20"/>
+                              <w:szCs w:val="20"/>
+                            </w:rPr>
+                            <w:t>代表者署名</w:t>
+                          </w:r>
+                          <w:proofErr w:type="spellEnd"/>
+                        </w:p>
+                      </w:txbxContent>
+                    </wps:txbx>
+                    <wps:bodyPr rot="0" spcFirstLastPara="0" vertOverflow="overflow" horzOverflow="overflow" vert="horz" wrap="square" lIns="91440" tIns="45720" rIns="91440" bIns="45720" numCol="1" spcCol="0" rtlCol="0" fromWordArt="0" anchor="t" anchorCtr="0" forceAA="0" compatLnSpc="1">
+                      <a:prstTxWarp prst="textNoShape">
+                        <a:avLst/>
+                      </a:prstTxWarp>
+                      <a:noAutofit/>
+                    </wps:bodyPr>
+                  </wps:wsp>
+                </a:graphicData>
+              </a:graphic>
+              <wp14:sizeRelH relativeFrom="margin">
+                <wp14:pctWidth>0</wp14:pctWidth>
+              </wp14:sizeRelH>
+              <wp14:sizeRelV relativeFrom="margin">
+                <wp14:pctHeight>0</wp14:pctHeight>
+              </wp14:sizeRelV>
+            </wp:anchor>
+          </w:drawing>
+        </mc:Choice>
+        <mc:Fallback>
+          <w:pict>
+            <v:shapetype w14:anchorId="763EA5AE" id="_x0000_t202" coordsize="21600,21600" o:spt="202" path="m,l,21600r21600,l21600,xe">
+              <v:stroke joinstyle="miter"/>
+              <v:path gradientshapeok="t" o:connecttype="rect"/>
+            </v:shapetype>
+            <v:shape id="Text Box 4" o:spid="_x0000_s1027" type="#_x0000_t202" style="position:absolute;margin-left:249.15pt;margin-top:-11.85pt;width:88pt;height:28.55pt;z-index:251662336;visibility:visible;mso-wrap-style:square;mso-width-percent:0;mso-height-percent:0;mso-wrap-distance-left:9pt;mso-wrap-distance-top:0;mso-wrap-distance-right:9pt;mso-wrap-distance-bottom:0;mso-position-horizontal:absolute;mso-position-horizontal-relative:text;mso-position-vertical:absolute;mso-position-vertical-relative:text;mso-width-percent:0;mso-height-percent:0;mso-width-relative:margin;mso-height-relative:margin;v-text-anchor:top" o:gfxdata="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" filled="f" stroked="f" strokeweight="2pt">
+              <v:textbox>
+                <w:txbxContent>
+                  <w:p>
+                    <w:pPr>
+                      <w:rPr>
+                        <w:rFonts w:ascii="Hiragino Mincho ProN W3" w:eastAsia="Hiragino Mincho ProN W3" w:hAnsi="Hiragino Mincho ProN W3"/>
+                        <w:color w:val="000000" w:themeColor="text1"/>
+                        <w:sz w:val="20"/>
+                        <w:szCs w:val="20"/>
+                      </w:rPr>
+                    </w:pPr>
+                    <w:proofErr w:type="spellStart"/>
+                    <w:r>
+                      <w:rPr>
+                        <w:rFonts w:ascii="Hiragino Mincho ProN W3" w:eastAsia="Hiragino Mincho ProN W3" w:hAnsi="Hiragino Mincho ProN W3" w:cs="MS Gothic" w:hint="eastAsia"/>
+                        <w:color w:val="000000" w:themeColor="text1"/>
+                        <w:sz w:val="20"/>
+                        <w:szCs w:val="20"/>
+                      </w:rPr>
+                      <w:t>代表者署名</w:t>
+                    </w:r>
+                    <w:proofErr w:type="spellEnd"/>
+                  </w:p>
+                </w:txbxContent>
+              </v:textbox>
+            </v:shape>
+          </w:pict>
+        </mc:Fallback>
+      </mc:AlternateContent>
+    </w:r>
+    <w:r>
+      <w:rPr>
+        <w:noProof/>
+      </w:rPr>
+      <mc:AlternateContent>
+        <mc:Choice Requires="wps">
+          <w:drawing>
+            <wp:anchor distT="0" distB="0" distL="114300" distR="114300" simplePos="0" relativeHeight="251664384" behindDoc="0" locked="0" layoutInCell="1" allowOverlap="1" wp14:anchorId="4C11C40E" wp14:editId="6C75B7A4">
+              <wp:simplePos x="0" y="0"/>
+              <wp:positionH relativeFrom="column">
+                <wp:posOffset>2433955</wp:posOffset>
+              </wp:positionH>
+              <wp:positionV relativeFrom="paragraph">
+                <wp:posOffset>51435</wp:posOffset>
+              </wp:positionV>
+              <wp:extent cx="632460" cy="361950"/>
+              <wp:effectExtent l="0" t="0" r="0" b="0"/>
+              <wp:wrapNone/>
+              <wp:docPr id="1014028077" name="Text Box 4"/>
+              <wp:cNvGraphicFramePr/>
+              <a:graphic xmlns:a="http://schemas.openxmlformats.org/drawingml/2006/main">
+                <a:graphicData uri="http://schemas.microsoft.com/office/word/2010/wordprocessingShape">
+                  <wps:wsp>
+                    <wps:cNvSpPr txBox="1"/>
+                    <wps:spPr>
+                      <a:xfrm>
+                        <a:off x="0" y="0"/>
+                        <a:ext cx="632460" cy="361950"/>
+                      </a:xfrm>
+                      <a:prstGeom prst="rect">
+                        <a:avLst/>
+                      </a:prstGeom>
+                      <a:noFill/>
+                      <a:ln>
+                        <a:noFill/>
+                      </a:ln>
+                    </wps:spPr>
+                    <wps:style>
+                      <a:lnRef idx="2">
+                        <a:schemeClr val="dk1"/>
+                      </a:lnRef>
+                      <a:fillRef idx="1">
+                        <a:schemeClr val="lt1"/>
+                      </a:fillRef>
+                      <a:effectRef idx="0">
+                        <a:schemeClr val="dk1"/>
+                      </a:effectRef>
+                      <a:fontRef idx="minor">
+                        <a:schemeClr val="dk1"/>
+                      </a:fontRef>
+                    </wps:style>
+                    <wps:txbx>
+                      <w:txbxContent>
+                        <w:p>
+                          <w:pPr>
+                            <w:rPr>
+                              <w:rFonts w:ascii="Hiragino Mincho ProN W3" w:eastAsia="Hiragino Mincho ProN W3" w:hAnsi="Hiragino Mincho ProN W3" w:hint="eastAsia"/>
+                              <w:color w:val="000000" w:themeColor="text1"/>
+                              <w:sz w:val="20"/>
+                              <w:szCs w:val="20"/>
+                              <w:lang w:eastAsia="ja-JP"/>
+                            </w:rPr>
+                          </w:pPr>
+                          <w:r>
+                            <w:rPr>
+                              <w:rFonts w:ascii="Hiragino Mincho ProN W3" w:eastAsia="Hiragino Mincho ProN W3" w:hAnsi="Hiragino Mincho ProN W3" w:hint="eastAsia"/>
+                              <w:color w:val="000000" w:themeColor="text1"/>
+                              <w:sz w:val="20"/>
+                              <w:szCs w:val="20"/>
+                              <w:lang w:eastAsia="ja-JP"/>
+                            </w:rPr>
+                            <w:t>代表印</w:t>
+                          </w:r>
+                        </w:p>
+                      </w:txbxContent>
+                    </wps:txbx>
+                    <wps:bodyPr rot="0" spcFirstLastPara="0" vertOverflow="overflow" horzOverflow="overflow" vert="horz" wrap="square" lIns="91440" tIns="45720" rIns="91440" bIns="45720" numCol="1" spcCol="0" rtlCol="0" fromWordArt="0" anchor="t" anchorCtr="0" forceAA="0" compatLnSpc="1">
+                      <a:prstTxWarp prst="textNoShape">
+                        <a:avLst/>
+                      </a:prstTxWarp>
+                      <a:noAutofit/>
+                    </wps:bodyPr>
+                  </wps:wsp>
+                </a:graphicData>
+              </a:graphic>
+              <wp14:sizeRelH relativeFrom="margin">
+                <wp14:pctWidth>0</wp14:pctWidth>
+              </wp14:sizeRelH>
+              <wp14:sizeRelV relativeFrom="margin">
+                <wp14:pctHeight>0</wp14:pctHeight>
+              </wp14:sizeRelV>
+            </wp:anchor>
+          </w:drawing>
+        </mc:Choice>
+        <mc:Fallback>
+          <w:pict>
+            <v:shape w14:anchorId="4C11C40E" id="_x0000_s1028" type="#_x0000_t202" style="position:absolute;margin-left:191.65pt;margin-top:4.05pt;width:49.8pt;height:28.5pt;z-index:251664384;visibility:visible;mso-wrap-style:square;mso-width-percent:0;mso-height-percent:0;mso-wrap-distance-left:9pt;mso-wrap-distance-top:0;mso-wrap-distance-right:9pt;mso-wrap-distance-bottom:0;mso-position-horizontal:absolute;mso-position-horizontal-relative:text;mso-position-vertical:absolute;mso-position-vertical-relative:text;mso-width-percent:0;mso-height-percent:0;mso-width-relative:margin;mso-height-relative:margin;v-text-anchor:top" o:gfxdata="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" filled="f" stroked="f" strokeweight="2pt">
+              <v:textbox>
+                <w:txbxContent>
+                  <w:p>
+                    <w:pPr>
+                      <w:rPr>
+                        <w:rFonts w:ascii="Hiragino Mincho ProN W3" w:eastAsia="Hiragino Mincho ProN W3" w:hAnsi="Hiragino Mincho ProN W3" w:hint="eastAsia"/>
+                        <w:color w:val="000000" w:themeColor="text1"/>
+                        <w:sz w:val="20"/>
+                        <w:szCs w:val="20"/>
+                        <w:lang w:eastAsia="ja-JP"/>
+                      </w:rPr>
+                    </w:pPr>
+                    <w:r>
+                      <w:rPr>
+                        <w:rFonts w:ascii="Hiragino Mincho ProN W3" w:eastAsia="Hiragino Mincho ProN W3" w:hAnsi="Hiragino Mincho ProN W3" w:hint="eastAsia"/>
+                        <w:color w:val="000000" w:themeColor="text1"/>
+                        <w:sz w:val="20"/>
+                        <w:szCs w:val="20"/>
+                        <w:lang w:eastAsia="ja-JP"/>
+                      </w:rPr>
+                      <w:t>代表印</w:t>
+                    </w:r>
+                  </w:p>
+                </w:txbxContent>
+              </v:textbox>
+            </v:shape>
+          </w:pict>
+        </mc:Fallback>
+      </mc:AlternateContent>
+    </w:r>
+    <w:r>
+      <w:rPr>
+        <w:noProof/>
+      </w:rPr>
+      <mc:AlternateContent>
+        <mc:Choice Requires="wps">
+          <w:drawing>
+            <wp:anchor distT="0" distB="0" distL="114300" distR="114300" simplePos="0" relativeHeight="251660288" behindDoc="0" locked="0" layoutInCell="1" allowOverlap="1" wp14:anchorId="427FCF36" wp14:editId="0361641C">
+              <wp:simplePos x="0" y="0"/>
+              <wp:positionH relativeFrom="column">
+                <wp:posOffset>2387404</wp:posOffset>
+              </wp:positionH>
+              <wp:positionV relativeFrom="paragraph">
+                <wp:posOffset>-146879</wp:posOffset>
+              </wp:positionV>
+              <wp:extent cx="679450" cy="679450"/>
+              <wp:effectExtent l="0" t="0" r="19050" b="19050"/>
+              <wp:wrapNone/>
+              <wp:docPr id="1271227019" name="Oval 2"/>
+              <wp:cNvGraphicFramePr/>
+              <a:graphic xmlns:a="http://schemas.openxmlformats.org/drawingml/2006/main">
+                <a:graphicData uri="http://schemas.microsoft.com/office/word/2010/wordprocessingShape">
+                  <wps:wsp>
+                    <wps:cNvSpPr/>
+                    <wps:spPr>
+                      <a:xfrm>
+                        <a:off x="0" y="0"/>
+                        <a:ext cx="679450" cy="679450"/>
+                      </a:xfrm>
+                      <a:prstGeom prst="ellipse">
+                        <a:avLst/>
+                      </a:prstGeom>
+                      <a:noFill/>
+                      <a:ln w="6350"/>
+                    </wps:spPr>
+                    <wps:style>
+                      <a:lnRef idx="2">
+                        <a:schemeClr val="dk1">
+                          <a:shade val="15000"/>
+                        </a:schemeClr>
+                      </a:lnRef>
+                      <a:fillRef idx="1">
+                        <a:schemeClr val="dk1"/>
+                      </a:fillRef>
+                      <a:effectRef idx="0">
+                        <a:schemeClr val="dk1"/>
+                      </a:effectRef>
+                      <a:fontRef idx="minor">
+                        <a:schemeClr val="lt1"/>
+                      </a:fontRef>
+                    </wps:style>
+                    <wps:txbx>
+                      <w:txbxContent>
+                        <w:p>
+                          <w:pPr>
+                            <w:jc w:val="center"/>
+                            <w:rPr>
+                              <w:color w:val="000000" w:themeColor="text1"/>
+                              <w:sz w:val="10"/>
+                              <w:szCs w:val="10"/>
+                            </w:rPr>
+                          </w:pPr>
+                        </w:p>
+                      </w:txbxContent>
+                    </wps:txbx>
+                    <wps:bodyPr rot="0" spcFirstLastPara="0" vertOverflow="overflow" horzOverflow="overflow" vert="horz" wrap="square" lIns="91440" tIns="45720" rIns="91440" bIns="45720" numCol="1" spcCol="0" rtlCol="0" fromWordArt="0" anchor="ctr" anchorCtr="0" forceAA="0" compatLnSpc="1">
+                      <a:prstTxWarp prst="textNoShape">
+                        <a:avLst/>
+                      </a:prstTxWarp>
+                      <a:noAutofit/>
+                    </wps:bodyPr>
+                  </wps:wsp>
+                </a:graphicData>
+              </a:graphic>
+              <wp14:sizeRelH relativeFrom="margin">
+                <wp14:pctWidth>0</wp14:pctWidth>
+              </wp14:sizeRelH>
+              <wp14:sizeRelV relativeFrom="margin">
+                <wp14:pctHeight>0</wp14:pctHeight>
+              </wp14:sizeRelV>
+            </wp:anchor>
+          </w:drawing>
+        </mc:Choice>
+        <mc:Fallback>
+          <w:pict>
+            <v:oval w14:anchorId="427FCF36" id="Oval 2" o:spid="_x0000_s1029" style="position:absolute;margin-left:188pt;margin-top:-11.55pt;width:53.5pt;height:53.5pt;z-index:251660288;visibility:visible;mso-wrap-style:square;mso-width-percent:0;mso-height-percent:0;mso-wrap-distance-left:9pt;mso-wrap-distance-top:0;mso-wrap-distance-right:9pt;mso-wrap-distance-bottom:0;mso-position-horizontal:absolute;mso-position-horizontal-relative:text;mso-position-vertical:absolute;mso-position-vertical-relative:text;mso-width-percent:0;mso-height-percent:0;mso-width-relative:margin;mso-height-relative:margin;v-text-anchor:middle" o:gfxdata="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" filled="f" strokecolor="black [480]" strokeweight=".5pt">
+              <v:textbox>
+                <w:txbxContent>
+                  <w:p>
+                    <w:pPr>
+                      <w:jc w:val="center"/>
+                      <w:rPr>
+                        <w:color w:val="000000" w:themeColor="text1"/>
+                        <w:sz w:val="10"/>
+                        <w:szCs w:val="10"/>
+                      </w:rPr>
+                    </w:pPr>
+                  </w:p>
+                </w:txbxContent>
+              </v:textbox>
+            </v:oval>
+          </w:pict>
+        </mc:Fallback>
+      </mc:AlternateContent>
+    </w:r>
+  </w:p>
+</w:ftr>
+</file>
+
+<file path=word/footer2.xml><?xml version="1.0" encoding="utf-8"?>
+<w:ftr xmlns:wpc="http://schemas.microsoft.com/office/word/2010/wordprocessingCanvas" xmlns:cx="http://schemas.microsoft.com/office/drawing/2014/chartex" xmlns:cx1="http://schemas.microsoft.com/office/drawing/2015/9/8/chartex" xmlns:cx2="http://schemas.microsoft.com/office/drawing/2015/10/21/chartex" xmlns:cx3="http://schemas.microsoft.com/office/drawing/2016/5/9/chartex" xmlns:cx4="http://schemas.microsoft.com/office/drawing/2016/5/10/chartex" xmlns:cx5="http://schemas.microsoft.com/office/drawing/2016/5/11/chartex" xmlns:cx6="http://schemas.microsoft.com/office/drawing/2016/5/12/chartex" xmlns:cx7="http://schemas.microsoft.com/office/drawing/2016/5/13/chartex" xmlns:cx8="http://schemas.microsoft.com/office/drawing/2016/5/14/chartex" xmlns:mc="http://schemas.openxmlformats.org/markup-compatibility/2006" xmlns:aink="http://schemas.microsoft.com/office/drawing/2016/ink" xmlns:am3d="http://schemas.microsoft.com/office/drawing/2017/model3d" xmlns:o="urn:schemas-microsoft-com:office:office" xmlns:oel="http://schemas.microsoft.com/office/2019/extlst" xmlns:r="http://schemas.openxmlformats.org/officeDocument/2006/relationships" xmlns:m="http://schemas.openxmlformats.org/officeDocument/2006/math" xmlns:v="urn:schemas-microsoft-com:vml" xmlns:wp14="http://schemas.microsoft.com/office/word/2010/wordprocessingDrawing" xmlns:wp="http://schemas.openxmlformats.org/drawingml/2006/wordprocessingDrawing" xmlns:w10="urn:schemas-microsoft-com:office:word" xmlns:w="http://schemas.openxmlformats.org/wordprocessingml/2006/main" xmlns:w14="http://schemas.microsoft.com/office/word/2010/wordml" xmlns:w15="http://schemas.microsoft.com/office/word/2012/wordml" xmlns:w16cex="http://schemas.microsoft.com/office/word/2018/wordml/cex" xmlns:w16cid="http://schemas.microsoft.com/office/word/2016/wordml/cid" xmlns:w16="http://schemas.microsoft.com/office/word/2018/wordml" xmlns:w16du="http://schemas.microsoft.com/office/word/2023/wordml/word16du" xmlns:w16sdtdh="http://schemas.microsoft.com/office/word/2020/wordml/sdtdatahash" xmlns:w16se="http://schemas.microsoft.com/office/word/2015/wordml/symex" xmlns:wpg="http://schemas.microsoft.com/office/word/2010/wordprocessingGroup" xmlns:wpi="http://schemas.microsoft.com/office/word/2010/wordprocessingInk" xmlns:wne="http://schemas.microsoft.com/office/word/2006/wordml" xmlns:wps="http://schemas.microsoft.com/office/word/2010/wordprocessingShape" mc:Ignorable="w14 w15 w16se w16cid w16 w16cex w16sdtdh w16du wp14">
+  <w:p>
+    <w:pPr>
+      <w:pStyle w:val="Footer"/>
+    </w:pPr>
+  </w:p>
+</w:ftr>
+</file>
+
+<file path=word/footnotes.xml><?xml version="1.0" encoding="utf-8"?>
+<w:footnotes xmlns:wpc="http://schemas.microsoft.com/office/word/2010/wordprocessingCanvas" xmlns:cx="http://schemas.microsoft.com/office/drawing/2014/chartex" xmlns:cx1="http://schemas.microsoft.com/office/drawing/2015/9/8/chartex" xmlns:cx2="http://schemas.microsoft.com/office/drawing/2015/10/21/chartex" xmlns:cx3="http://schemas.microsoft.com/office/drawing/2016/5/9/chartex" xmlns:cx4="http://schemas.microsoft.com/office/drawing/2016/5/10/chartex" xmlns:cx5="http://schemas.microsoft.com/office/drawing/2016/5/11/chartex" xmlns:cx6="http://schemas.microsoft.com/office/drawing/2016/5/12/chartex" xmlns:cx7="http://schemas.microsoft.com/office/drawing/2016/5/13/chartex" xmlns:cx8="http://schemas.microsoft.com/office/drawing/2016/5/14/chartex" xmlns:mc="http://schemas.openxmlformats.org/markup-compatibility/2006" xmlns:aink="http://schemas.microsoft.com/office/drawing/2016/ink" xmlns:am3d="http://schemas.microsoft.com/office/drawing/2017/model3d" xmlns:o="urn:schemas-microsoft-com:office:office" xmlns:oel="http://schemas.microsoft.com/office/2019/extlst" xmlns:r="http://schemas.openxmlformats.org/officeDocument/2006/relationships" xmlns:m="http://schemas.openxmlformats.org/officeDocument/2006/math" xmlns:v="urn:schemas-microsoft-com:vml" xmlns:wp14="http://schemas.microsoft.com/office/word/2010/wordprocessingDrawing" xmlns:wp="http://schemas.openxmlformats.org/drawingml/2006/wordprocessingDrawing" xmlns:w10="urn:schemas-microsoft-com:office:word" xmlns:w="http://schemas.openxmlformats.org/wordprocessingml/2006/main" xmlns:w14="http://schemas.microsoft.com/office/word/2010/wordml" xmlns:w15="http://schemas.microsoft.com/office/word/2012/wordml" xmlns:w16cex="http://schemas.microsoft.com/office/word/2018/wordml/cex" xmlns:w16cid="http://schemas.microsoft.com/office/word/2016/wordml/cid" xmlns:w16="http://schemas.microsoft.com/office/word/2018/wordml" xmlns:w16du="http://schemas.microsoft.com/office/word/2023/wordml/word16du" xmlns:w16sdtdh="http://schemas.microsoft.com/office/word/2020/wordml/sdtdatahash" xmlns:w16se="http://schemas.microsoft.com/office/word/2015/wordml/symex" xmlns:wpg="http://schemas.microsoft.com/office/word/2010/wordprocessingGroup" xmlns:wpi="http://schemas.microsoft.com/office/word/2010/wordprocessingInk" xmlns:wne="http://schemas.microsoft.com/office/word/2006/wordml" xmlns:wps="http://schemas.microsoft.com/office/word/2010/wordprocessingShape" mc:Ignorable="w14 w15 w16se w16cid w16 w16cex w16sdtdh w16du wp14">
+  <w:footnote w:type="separator" w:id="-1">
+    <w:p>
+      <w:r>
+        <w:separator/>
+      </w:r>
+    </w:p>
+  </w:footnote>
+  <w:footnote w:type="continuationSeparator" w:id="0">
+    <w:p>
+      <w:r>
+        <w:continuationSeparator/>
+      </w:r>
+    </w:p>
+  </w:footnote>
+</w:footnotes>
+</file>
+
+<file path=word/header1.xml><?xml version="1.0" encoding="utf-8"?>
+<w:hdr xmlns:wpc="http://schemas.microsoft.com/office/word/2010/wordprocessingCanvas" xmlns:cx="http://schemas.microsoft.com/office/drawing/2014/chartex" xmlns:cx1="http://schemas.microsoft.com/office/drawing/2015/9/8/chartex" xmlns:cx2="http://schemas.microsoft.com/office/drawing/2015/10/21/chartex" xmlns:cx3="http://schemas.microsoft.com/office/drawing/2016/5/9/chartex" xmlns:cx4="http://schemas.microsoft.com/office/drawing/2016/5/10/chartex" xmlns:cx5="http://schemas.microsoft.com/office/drawing/2016/5/11/chartex" xmlns:cx6="http://schemas.microsoft.com/office/drawing/2016/5/12/chartex" xmlns:cx7="http://schemas.microsoft.com/office/drawing/2016/5/13/chartex" xmlns:cx8="http://schemas.microsoft.com/office/drawing/2016/5/14/chartex" xmlns:mc="http://schemas.openxmlformats.org/markup-compatibility/2006" xmlns:aink="http://schemas.microsoft.com/office/drawing/2016/ink" xmlns:am3d="http://schemas.microsoft.com/office/drawing/2017/model3d" xmlns:o="urn:schemas-microsoft-com:office:office" xmlns:oel="http://schemas.microsoft.com/office/2019/extlst" xmlns:r="http://schemas.openxmlformats.org/officeDocument/2006/relationships" xmlns:m="http://schemas.openxmlformats.org/officeDocument/2006/math" xmlns:v="urn:schemas-microsoft-com:vml" xmlns:wp14="http://schemas.microsoft.com/office/word/2010/wordprocessingDrawing" xmlns:wp="http://schemas.openxmlformats.org/drawingml/2006/wordprocessingDrawing" xmlns:w10="urn:schemas-microsoft-com:office:word" xmlns:w="http://schemas.openxmlformats.org/wordprocessingml/2006/main" xmlns:w14="http://schemas.microsoft.com/office/word/2010/wordml" xmlns:w15="http://schemas.microsoft.com/office/word/2012/wordml" xmlns:w16cex="http://schemas.microsoft.com/office/word/2018/wordml/cex" xmlns:w16cid="http://schemas.microsoft.com/office/word/2016/wordml/cid" xmlns:w16="http://schemas.microsoft.com/office/word/2018/wordml" xmlns:w16du="http://schemas.microsoft.com/office/word/2023/wordml/word16du" xmlns:w16sdtdh="http://schemas.microsoft.com/office/word/2020/wordml/sdtdatahash" xmlns:w16se="http://schemas.microsoft.com/office/word/2015/wordml/symex" xmlns:wpg="http://schemas.microsoft.com/office/word/2010/wordprocessingGroup" xmlns:wpi="http://schemas.microsoft.com/office/word/2010/wordprocessingInk" xmlns:wne="http://schemas.microsoft.com/office/word/2006/wordml" xmlns:wps="http://schemas.microsoft.com/office/word/2010/wordprocessingShape" mc:Ignorable="w14 w15 w16se w16cid w16 w16cex w16sdtdh w16du wp14">
+  <w:p>
+    <w:pPr>
+      <w:pStyle w:val="Header"/>
+    </w:pPr>
+  </w:p>
+</w:hdr>
+</file>
+
+<file path=word/header2.xml><?xml version="1.0" encoding="utf-8"?>
+<w:hdr xmlns:wpc="http://schemas.microsoft.com/office/word/2010/wordprocessingCanvas" xmlns:cx="http://schemas.microsoft.com/office/drawing/2014/chartex" xmlns:cx1="http://schemas.microsoft.com/office/drawing/2015/9/8/chartex" xmlns:cx2="http://schemas.microsoft.com/office/drawing/2015/10/21/chartex" xmlns:cx3="http://schemas.microsoft.com/office/drawing/2016/5/9/chartex" xmlns:cx4="http://schemas.microsoft.com/office/drawing/2016/5/10/chartex" xmlns:cx5="http://schemas.microsoft.com/office/drawing/2016/5/11/chartex" xmlns:cx6="http://schemas.microsoft.com/office/drawing/2016/5/12/chartex" xmlns:cx7="http://schemas.microsoft.com/office/drawing/2016/5/13/chartex" xmlns:cx8="http://schemas.microsoft.com/office/drawing/2016/5/14/chartex" xmlns:mc="http://schemas.openxmlformats.org/markup-compatibility/2006" xmlns:aink="http://schemas.microsoft.com/office/drawing/2016/ink" xmlns:am3d="http://schemas.microsoft.com/office/drawing/2017/model3d" xmlns:o="urn:schemas-microsoft-com:office:office" xmlns:oel="http://schemas.microsoft.com/office/2019/extlst" xmlns:r="http://schemas.openxmlformats.org/officeDocument/2006/relationships" xmlns:m="http://schemas.openxmlformats.org/officeDocument/2006/math" xmlns:v="urn:schemas-microsoft-com:vml" xmlns:wp14="http://schemas.microsoft.com/office/word/2010/wordprocessingDrawing" xmlns:wp="http://schemas.openxmlformats.org/drawingml/2006/wordprocessingDrawing" xmlns:w10="urn:schemas-microsoft-com:office:word" xmlns:w="http://schemas.openxmlformats.org/wordprocessingml/2006/main" xmlns:w14="http://schemas.microsoft.com/office/word/2010/wordml" xmlns:w15="http://schemas.microsoft.com/office/word/2012/wordml" xmlns:w16cex="http://schemas.microsoft.com/office/word/2018/wordml/cex" xmlns:w16cid="http://schemas.microsoft.com/office/word/2016/wordml/cid" xmlns:w16="http://schemas.microsoft.com/office/word/2018/wordml" xmlns:w16du="http://schemas.microsoft.com/office/word/2023/wordml/word16du" xmlns:w16sdtdh="http://schemas.microsoft.com/office/word/2020/wordml/sdtdatahash" xmlns:w16se="http://schemas.microsoft.com/office/word/2015/wordml/symex" xmlns:wpg="http://schemas.microsoft.com/office/word/2010/wordprocessingGroup" xmlns:wpi="http://schemas.microsoft.com/office/word/2010/wordprocessingInk" xmlns:wne="http://schemas.microsoft.com/office/word/2006/wordml" xmlns:wps="http://schemas.microsoft.com/office/word/2010/wordprocessingShape" mc:Ignorable="w14 w15 w16se w16cid w16 w16cex w16sdtdh w16du wp14">
+  <w:p>
+    <w:pPr>
+      <w:pStyle w:val="Header"/>
+    </w:pPr>
+  </w:p>
+</w:hdr>
 </file>
 
 <file path=word/numbering.xml><?xml version="1.0" encoding="utf-8"?>
@@ -10888,7 +11538,7 @@
   <w:docDefaults>
     <w:rPrDefault>
       <w:rPr>
-        <w:rFonts w:asciiTheme="minorHAnsi" w:eastAsiaTheme="minorHAnsi" w:hAnsiTheme="minorHAnsi" w:cstheme="minorBidi"/>
+        <w:rFonts w:asciiTheme="minorHAnsi" w:eastAsia="MS Mincho" w:hAnsiTheme="minorHAnsi" w:cstheme="minorBidi"/>
         <w:sz w:val="22"/>
         <w:szCs w:val="22"/>
         <w:lang w:val="en-US" w:eastAsia="en-US" w:bidi="ar-SA"/>
@@ -11372,6 +12022,54 @@
       </w:tblBorders>
     </w:tblPr>
   </w:style>
+  <w:style w:type="paragraph" w:styleId="Header">
+    <w:name w:val="header"/>
+    <w:basedOn w:val="Normal"/>
+    <w:link w:val="HeaderChar"/>
+    <w:uiPriority w:val="99"/>
+    <w:unhideWhenUsed/>
+    <w:rsid w:val="008D58DD"/>
+    <w:pPr>
+      <w:tabs>
+        <w:tab w:val="center" w:pos="4680"/>
+        <w:tab w:val="right" w:pos="9360"/>
+      </w:tabs>
+    </w:pPr>
+  </w:style>
+  <w:style w:type="character" w:customStyle="1" w:styleId="HeaderChar">
+    <w:name w:val="Header Char"/>
+    <w:basedOn w:val="DefaultParagraphFont"/>
+    <w:link w:val="Header"/>
+    <w:uiPriority w:val="99"/>
+    <w:rsid w:val="008D58DD"/>
+    <w:rPr>
+      <w:rFonts w:ascii="Arial" w:eastAsia="Arial" w:hAnsi="Arial" w:cs="Arial"/>
+    </w:rPr>
+  </w:style>
+  <w:style w:type="paragraph" w:styleId="Footer">
+    <w:name w:val="footer"/>
+    <w:basedOn w:val="Normal"/>
+    <w:link w:val="FooterChar"/>
+    <w:uiPriority w:val="99"/>
+    <w:unhideWhenUsed/>
+    <w:rsid w:val="008D58DD"/>
+    <w:pPr>
+      <w:tabs>
+        <w:tab w:val="center" w:pos="4680"/>
+        <w:tab w:val="right" w:pos="9360"/>
+      </w:tabs>
+    </w:pPr>
+  </w:style>
+  <w:style w:type="character" w:customStyle="1" w:styleId="FooterChar">
+    <w:name w:val="Footer Char"/>
+    <w:basedOn w:val="DefaultParagraphFont"/>
+    <w:link w:val="Footer"/>
+    <w:uiPriority w:val="99"/>
+    <w:rsid w:val="008D58DD"/>
+    <w:rPr>
+      <w:rFonts w:ascii="Arial" w:eastAsia="Arial" w:hAnsi="Arial" w:cs="Arial"/>
+    </w:rPr>
+  </w:style>
 </w:styles>
 </file>
 

</xml_diff>